<commit_message>
fix: user manual updated
</commit_message>
<xml_diff>
--- a/docs/Testing/7.7-7.13 testing report.docx
+++ b/docs/Testing/7.7-7.13 testing report.docx
@@ -554,7 +554,23 @@
           <w:sz w:val="28"/>
           <w:szCs w:val="28"/>
         </w:rPr>
-        <w:t>, it can display terms as a whole.</w:t>
+        <w:t xml:space="preserve">, it can display </w:t>
+      </w:r>
+      <w:proofErr w:type="gramStart"/>
+      <w:r>
+        <w:rPr>
+          <w:sz w:val="28"/>
+          <w:szCs w:val="28"/>
+        </w:rPr>
+        <w:t>terms as a whole</w:t>
+      </w:r>
+      <w:proofErr w:type="gramEnd"/>
+      <w:r>
+        <w:rPr>
+          <w:sz w:val="28"/>
+          <w:szCs w:val="28"/>
+        </w:rPr>
+        <w:t>.</w:t>
       </w:r>
     </w:p>
     <w:p>
@@ -588,7 +604,105 @@
           <w14:ligatures w14:val="none"/>
         </w:rPr>
         <w:lastRenderedPageBreak/>
-        <w:t>      for (i = 0; i &lt; arr.length; i++) {</w:t>
+        <w:t>      for (</w:t>
+      </w:r>
+      <w:proofErr w:type="spellStart"/>
+      <w:r>
+        <w:rPr>
+          <w:rFonts w:ascii="Consolas" w:eastAsia="Times New Roman" w:hAnsi="Consolas" w:cs="Times New Roman"/>
+          <w:color w:val="6A9955"/>
+          <w:kern w:val="0"/>
+          <w:sz w:val="21"/>
+          <w:szCs w:val="21"/>
+          <w14:ligatures w14:val="none"/>
+        </w:rPr>
+        <w:t>i</w:t>
+      </w:r>
+      <w:proofErr w:type="spellEnd"/>
+      <w:r>
+        <w:rPr>
+          <w:rFonts w:ascii="Consolas" w:eastAsia="Times New Roman" w:hAnsi="Consolas" w:cs="Times New Roman"/>
+          <w:color w:val="6A9955"/>
+          <w:kern w:val="0"/>
+          <w:sz w:val="21"/>
+          <w:szCs w:val="21"/>
+          <w14:ligatures w14:val="none"/>
+        </w:rPr>
+        <w:t xml:space="preserve"> = 0; </w:t>
+      </w:r>
+      <w:proofErr w:type="spellStart"/>
+      <w:r>
+        <w:rPr>
+          <w:rFonts w:ascii="Consolas" w:eastAsia="Times New Roman" w:hAnsi="Consolas" w:cs="Times New Roman"/>
+          <w:color w:val="6A9955"/>
+          <w:kern w:val="0"/>
+          <w:sz w:val="21"/>
+          <w:szCs w:val="21"/>
+          <w14:ligatures w14:val="none"/>
+        </w:rPr>
+        <w:t>i</w:t>
+      </w:r>
+      <w:proofErr w:type="spellEnd"/>
+      <w:r>
+        <w:rPr>
+          <w:rFonts w:ascii="Consolas" w:eastAsia="Times New Roman" w:hAnsi="Consolas" w:cs="Times New Roman"/>
+          <w:color w:val="6A9955"/>
+          <w:kern w:val="0"/>
+          <w:sz w:val="21"/>
+          <w:szCs w:val="21"/>
+          <w14:ligatures w14:val="none"/>
+        </w:rPr>
+        <w:t xml:space="preserve"> &lt; </w:t>
+      </w:r>
+      <w:proofErr w:type="spellStart"/>
+      <w:proofErr w:type="gramStart"/>
+      <w:r>
+        <w:rPr>
+          <w:rFonts w:ascii="Consolas" w:eastAsia="Times New Roman" w:hAnsi="Consolas" w:cs="Times New Roman"/>
+          <w:color w:val="6A9955"/>
+          <w:kern w:val="0"/>
+          <w:sz w:val="21"/>
+          <w:szCs w:val="21"/>
+          <w14:ligatures w14:val="none"/>
+        </w:rPr>
+        <w:t>arr.length</w:t>
+      </w:r>
+      <w:proofErr w:type="spellEnd"/>
+      <w:proofErr w:type="gramEnd"/>
+      <w:r>
+        <w:rPr>
+          <w:rFonts w:ascii="Consolas" w:eastAsia="Times New Roman" w:hAnsi="Consolas" w:cs="Times New Roman"/>
+          <w:color w:val="6A9955"/>
+          <w:kern w:val="0"/>
+          <w:sz w:val="21"/>
+          <w:szCs w:val="21"/>
+          <w14:ligatures w14:val="none"/>
+        </w:rPr>
+        <w:t xml:space="preserve">; </w:t>
+      </w:r>
+      <w:proofErr w:type="spellStart"/>
+      <w:r>
+        <w:rPr>
+          <w:rFonts w:ascii="Consolas" w:eastAsia="Times New Roman" w:hAnsi="Consolas" w:cs="Times New Roman"/>
+          <w:color w:val="6A9955"/>
+          <w:kern w:val="0"/>
+          <w:sz w:val="21"/>
+          <w:szCs w:val="21"/>
+          <w14:ligatures w14:val="none"/>
+        </w:rPr>
+        <w:t>i</w:t>
+      </w:r>
+      <w:proofErr w:type="spellEnd"/>
+      <w:r>
+        <w:rPr>
+          <w:rFonts w:ascii="Consolas" w:eastAsia="Times New Roman" w:hAnsi="Consolas" w:cs="Times New Roman"/>
+          <w:color w:val="6A9955"/>
+          <w:kern w:val="0"/>
+          <w:sz w:val="21"/>
+          <w:szCs w:val="21"/>
+          <w14:ligatures w14:val="none"/>
+        </w:rPr>
+        <w:t>++) {</w:t>
       </w:r>
     </w:p>
     <w:p>
@@ -613,7 +727,31 @@
           <w:szCs w:val="21"/>
           <w14:ligatures w14:val="none"/>
         </w:rPr>
-        <w:t>        /*check if the item starts with the same letters as the text field value:*/</w:t>
+        <w:t xml:space="preserve">        /*check if the item starts with the same letters as the text field </w:t>
+      </w:r>
+      <w:proofErr w:type="gramStart"/>
+      <w:r>
+        <w:rPr>
+          <w:rFonts w:ascii="Consolas" w:eastAsia="Times New Roman" w:hAnsi="Consolas" w:cs="Times New Roman"/>
+          <w:color w:val="6A9955"/>
+          <w:kern w:val="0"/>
+          <w:sz w:val="21"/>
+          <w:szCs w:val="21"/>
+          <w14:ligatures w14:val="none"/>
+        </w:rPr>
+        <w:t>value:*</w:t>
+      </w:r>
+      <w:proofErr w:type="gramEnd"/>
+      <w:r>
+        <w:rPr>
+          <w:rFonts w:ascii="Consolas" w:eastAsia="Times New Roman" w:hAnsi="Consolas" w:cs="Times New Roman"/>
+          <w:color w:val="6A9955"/>
+          <w:kern w:val="0"/>
+          <w:sz w:val="21"/>
+          <w:szCs w:val="21"/>
+          <w14:ligatures w14:val="none"/>
+        </w:rPr>
+        <w:t>/</w:t>
       </w:r>
     </w:p>
     <w:p>
@@ -674,7 +812,153 @@
           <w:szCs w:val="21"/>
           <w14:ligatures w14:val="none"/>
         </w:rPr>
-        <w:t>        if (arr[i].substr(0, val.length).toUpperCase() == val.toUpperCase()) {</w:t>
+        <w:t>        if (</w:t>
+      </w:r>
+      <w:proofErr w:type="spellStart"/>
+      <w:r>
+        <w:rPr>
+          <w:rFonts w:ascii="Consolas" w:eastAsia="Times New Roman" w:hAnsi="Consolas" w:cs="Times New Roman"/>
+          <w:color w:val="6A9955"/>
+          <w:kern w:val="0"/>
+          <w:sz w:val="21"/>
+          <w:szCs w:val="21"/>
+          <w14:ligatures w14:val="none"/>
+        </w:rPr>
+        <w:t>arr</w:t>
+      </w:r>
+      <w:proofErr w:type="spellEnd"/>
+      <w:r>
+        <w:rPr>
+          <w:rFonts w:ascii="Consolas" w:eastAsia="Times New Roman" w:hAnsi="Consolas" w:cs="Times New Roman"/>
+          <w:color w:val="6A9955"/>
+          <w:kern w:val="0"/>
+          <w:sz w:val="21"/>
+          <w:szCs w:val="21"/>
+          <w14:ligatures w14:val="none"/>
+        </w:rPr>
+        <w:t>[</w:t>
+      </w:r>
+      <w:proofErr w:type="spellStart"/>
+      <w:r>
+        <w:rPr>
+          <w:rFonts w:ascii="Consolas" w:eastAsia="Times New Roman" w:hAnsi="Consolas" w:cs="Times New Roman"/>
+          <w:color w:val="6A9955"/>
+          <w:kern w:val="0"/>
+          <w:sz w:val="21"/>
+          <w:szCs w:val="21"/>
+          <w14:ligatures w14:val="none"/>
+        </w:rPr>
+        <w:t>i</w:t>
+      </w:r>
+      <w:proofErr w:type="spellEnd"/>
+      <w:proofErr w:type="gramStart"/>
+      <w:r>
+        <w:rPr>
+          <w:rFonts w:ascii="Consolas" w:eastAsia="Times New Roman" w:hAnsi="Consolas" w:cs="Times New Roman"/>
+          <w:color w:val="6A9955"/>
+          <w:kern w:val="0"/>
+          <w:sz w:val="21"/>
+          <w:szCs w:val="21"/>
+          <w14:ligatures w14:val="none"/>
+        </w:rPr>
+        <w:t>].</w:t>
+      </w:r>
+      <w:proofErr w:type="spellStart"/>
+      <w:r>
+        <w:rPr>
+          <w:rFonts w:ascii="Consolas" w:eastAsia="Times New Roman" w:hAnsi="Consolas" w:cs="Times New Roman"/>
+          <w:color w:val="6A9955"/>
+          <w:kern w:val="0"/>
+          <w:sz w:val="21"/>
+          <w:szCs w:val="21"/>
+          <w14:ligatures w14:val="none"/>
+        </w:rPr>
+        <w:t>substr</w:t>
+      </w:r>
+      <w:proofErr w:type="spellEnd"/>
+      <w:proofErr w:type="gramEnd"/>
+      <w:r>
+        <w:rPr>
+          <w:rFonts w:ascii="Consolas" w:eastAsia="Times New Roman" w:hAnsi="Consolas" w:cs="Times New Roman"/>
+          <w:color w:val="6A9955"/>
+          <w:kern w:val="0"/>
+          <w:sz w:val="21"/>
+          <w:szCs w:val="21"/>
+          <w14:ligatures w14:val="none"/>
+        </w:rPr>
+        <w:t xml:space="preserve">(0, </w:t>
+      </w:r>
+      <w:proofErr w:type="spellStart"/>
+      <w:r>
+        <w:rPr>
+          <w:rFonts w:ascii="Consolas" w:eastAsia="Times New Roman" w:hAnsi="Consolas" w:cs="Times New Roman"/>
+          <w:color w:val="6A9955"/>
+          <w:kern w:val="0"/>
+          <w:sz w:val="21"/>
+          <w:szCs w:val="21"/>
+          <w14:ligatures w14:val="none"/>
+        </w:rPr>
+        <w:t>val.length</w:t>
+      </w:r>
+      <w:proofErr w:type="spellEnd"/>
+      <w:r>
+        <w:rPr>
+          <w:rFonts w:ascii="Consolas" w:eastAsia="Times New Roman" w:hAnsi="Consolas" w:cs="Times New Roman"/>
+          <w:color w:val="6A9955"/>
+          <w:kern w:val="0"/>
+          <w:sz w:val="21"/>
+          <w:szCs w:val="21"/>
+          <w14:ligatures w14:val="none"/>
+        </w:rPr>
+        <w:t>).</w:t>
+      </w:r>
+      <w:proofErr w:type="spellStart"/>
+      <w:r>
+        <w:rPr>
+          <w:rFonts w:ascii="Consolas" w:eastAsia="Times New Roman" w:hAnsi="Consolas" w:cs="Times New Roman"/>
+          <w:color w:val="6A9955"/>
+          <w:kern w:val="0"/>
+          <w:sz w:val="21"/>
+          <w:szCs w:val="21"/>
+          <w14:ligatures w14:val="none"/>
+        </w:rPr>
+        <w:t>toUpperCase</w:t>
+      </w:r>
+      <w:proofErr w:type="spellEnd"/>
+      <w:r>
+        <w:rPr>
+          <w:rFonts w:ascii="Consolas" w:eastAsia="Times New Roman" w:hAnsi="Consolas" w:cs="Times New Roman"/>
+          <w:color w:val="6A9955"/>
+          <w:kern w:val="0"/>
+          <w:sz w:val="21"/>
+          <w:szCs w:val="21"/>
+          <w14:ligatures w14:val="none"/>
+        </w:rPr>
+        <w:t xml:space="preserve">() == </w:t>
+      </w:r>
+      <w:proofErr w:type="spellStart"/>
+      <w:r>
+        <w:rPr>
+          <w:rFonts w:ascii="Consolas" w:eastAsia="Times New Roman" w:hAnsi="Consolas" w:cs="Times New Roman"/>
+          <w:color w:val="6A9955"/>
+          <w:kern w:val="0"/>
+          <w:sz w:val="21"/>
+          <w:szCs w:val="21"/>
+          <w14:ligatures w14:val="none"/>
+        </w:rPr>
+        <w:t>val.toUpperCase</w:t>
+      </w:r>
+      <w:proofErr w:type="spellEnd"/>
+      <w:r>
+        <w:rPr>
+          <w:rFonts w:ascii="Consolas" w:eastAsia="Times New Roman" w:hAnsi="Consolas" w:cs="Times New Roman"/>
+          <w:color w:val="6A9955"/>
+          <w:kern w:val="0"/>
+          <w:sz w:val="21"/>
+          <w:szCs w:val="21"/>
+          <w14:ligatures w14:val="none"/>
+        </w:rPr>
+        <w:t>()) {</w:t>
       </w:r>
     </w:p>
     <w:p>
@@ -699,7 +983,31 @@
           <w:szCs w:val="21"/>
           <w14:ligatures w14:val="none"/>
         </w:rPr>
-        <w:t>          /*create a DIV element for each matching element:*/</w:t>
+        <w:t xml:space="preserve">          /*create a DIV element for each matching </w:t>
+      </w:r>
+      <w:proofErr w:type="gramStart"/>
+      <w:r>
+        <w:rPr>
+          <w:rFonts w:ascii="Consolas" w:eastAsia="Times New Roman" w:hAnsi="Consolas" w:cs="Times New Roman"/>
+          <w:color w:val="6A9955"/>
+          <w:kern w:val="0"/>
+          <w:sz w:val="21"/>
+          <w:szCs w:val="21"/>
+          <w14:ligatures w14:val="none"/>
+        </w:rPr>
+        <w:t>element:*</w:t>
+      </w:r>
+      <w:proofErr w:type="gramEnd"/>
+      <w:r>
+        <w:rPr>
+          <w:rFonts w:ascii="Consolas" w:eastAsia="Times New Roman" w:hAnsi="Consolas" w:cs="Times New Roman"/>
+          <w:color w:val="6A9955"/>
+          <w:kern w:val="0"/>
+          <w:sz w:val="21"/>
+          <w:szCs w:val="21"/>
+          <w14:ligatures w14:val="none"/>
+        </w:rPr>
+        <w:t>/</w:t>
       </w:r>
     </w:p>
     <w:p>
@@ -735,7 +1043,33 @@
           <w:szCs w:val="21"/>
           <w14:ligatures w14:val="none"/>
         </w:rPr>
-        <w:t>//       b = document.createElement("DIV");</w:t>
+        <w:t xml:space="preserve">//       b = </w:t>
+      </w:r>
+      <w:proofErr w:type="spellStart"/>
+      <w:proofErr w:type="gramStart"/>
+      <w:r>
+        <w:rPr>
+          <w:rFonts w:ascii="Consolas" w:eastAsia="Times New Roman" w:hAnsi="Consolas" w:cs="Times New Roman"/>
+          <w:color w:val="6A9955"/>
+          <w:kern w:val="0"/>
+          <w:sz w:val="21"/>
+          <w:szCs w:val="21"/>
+          <w14:ligatures w14:val="none"/>
+        </w:rPr>
+        <w:t>document.createElement</w:t>
+      </w:r>
+      <w:proofErr w:type="spellEnd"/>
+      <w:proofErr w:type="gramEnd"/>
+      <w:r>
+        <w:rPr>
+          <w:rFonts w:ascii="Consolas" w:eastAsia="Times New Roman" w:hAnsi="Consolas" w:cs="Times New Roman"/>
+          <w:color w:val="6A9955"/>
+          <w:kern w:val="0"/>
+          <w:sz w:val="21"/>
+          <w:szCs w:val="21"/>
+          <w14:ligatures w14:val="none"/>
+        </w:rPr>
+        <w:t>("DIV");</w:t>
       </w:r>
     </w:p>
     <w:p>
@@ -771,7 +1105,31 @@
           <w:szCs w:val="21"/>
           <w14:ligatures w14:val="none"/>
         </w:rPr>
-        <w:t>/*make the matching letters bold:*/</w:t>
+        <w:t xml:space="preserve">/*make the matching letters </w:t>
+      </w:r>
+      <w:proofErr w:type="gramStart"/>
+      <w:r>
+        <w:rPr>
+          <w:rFonts w:ascii="Consolas" w:eastAsia="Times New Roman" w:hAnsi="Consolas" w:cs="Times New Roman"/>
+          <w:color w:val="6A9955"/>
+          <w:kern w:val="0"/>
+          <w:sz w:val="21"/>
+          <w:szCs w:val="21"/>
+          <w14:ligatures w14:val="none"/>
+        </w:rPr>
+        <w:t>bold:*</w:t>
+      </w:r>
+      <w:proofErr w:type="gramEnd"/>
+      <w:r>
+        <w:rPr>
+          <w:rFonts w:ascii="Consolas" w:eastAsia="Times New Roman" w:hAnsi="Consolas" w:cs="Times New Roman"/>
+          <w:color w:val="6A9955"/>
+          <w:kern w:val="0"/>
+          <w:sz w:val="21"/>
+          <w:szCs w:val="21"/>
+          <w14:ligatures w14:val="none"/>
+        </w:rPr>
+        <w:t>/</w:t>
       </w:r>
     </w:p>
     <w:p>
@@ -807,7 +1165,129 @@
           <w:szCs w:val="21"/>
           <w14:ligatures w14:val="none"/>
         </w:rPr>
-        <w:t>//       b.innerHTML = "&lt;strong&gt;" + arr[i].substr(0, val.length) + "&lt;/strong&gt;";</w:t>
+        <w:t xml:space="preserve">//       </w:t>
+      </w:r>
+      <w:proofErr w:type="spellStart"/>
+      <w:proofErr w:type="gramStart"/>
+      <w:r>
+        <w:rPr>
+          <w:rFonts w:ascii="Consolas" w:eastAsia="Times New Roman" w:hAnsi="Consolas" w:cs="Times New Roman"/>
+          <w:color w:val="6A9955"/>
+          <w:kern w:val="0"/>
+          <w:sz w:val="21"/>
+          <w:szCs w:val="21"/>
+          <w14:ligatures w14:val="none"/>
+        </w:rPr>
+        <w:t>b.innerHTML</w:t>
+      </w:r>
+      <w:proofErr w:type="spellEnd"/>
+      <w:proofErr w:type="gramEnd"/>
+      <w:r>
+        <w:rPr>
+          <w:rFonts w:ascii="Consolas" w:eastAsia="Times New Roman" w:hAnsi="Consolas" w:cs="Times New Roman"/>
+          <w:color w:val="6A9955"/>
+          <w:kern w:val="0"/>
+          <w:sz w:val="21"/>
+          <w:szCs w:val="21"/>
+          <w14:ligatures w14:val="none"/>
+        </w:rPr>
+        <w:t xml:space="preserve"> = "&lt;strong&gt;" + </w:t>
+      </w:r>
+      <w:proofErr w:type="spellStart"/>
+      <w:r>
+        <w:rPr>
+          <w:rFonts w:ascii="Consolas" w:eastAsia="Times New Roman" w:hAnsi="Consolas" w:cs="Times New Roman"/>
+          <w:color w:val="6A9955"/>
+          <w:kern w:val="0"/>
+          <w:sz w:val="21"/>
+          <w:szCs w:val="21"/>
+          <w14:ligatures w14:val="none"/>
+        </w:rPr>
+        <w:t>arr</w:t>
+      </w:r>
+      <w:proofErr w:type="spellEnd"/>
+      <w:r>
+        <w:rPr>
+          <w:rFonts w:ascii="Consolas" w:eastAsia="Times New Roman" w:hAnsi="Consolas" w:cs="Times New Roman"/>
+          <w:color w:val="6A9955"/>
+          <w:kern w:val="0"/>
+          <w:sz w:val="21"/>
+          <w:szCs w:val="21"/>
+          <w14:ligatures w14:val="none"/>
+        </w:rPr>
+        <w:t>[</w:t>
+      </w:r>
+      <w:proofErr w:type="spellStart"/>
+      <w:r>
+        <w:rPr>
+          <w:rFonts w:ascii="Consolas" w:eastAsia="Times New Roman" w:hAnsi="Consolas" w:cs="Times New Roman"/>
+          <w:color w:val="6A9955"/>
+          <w:kern w:val="0"/>
+          <w:sz w:val="21"/>
+          <w:szCs w:val="21"/>
+          <w14:ligatures w14:val="none"/>
+        </w:rPr>
+        <w:t>i</w:t>
+      </w:r>
+      <w:proofErr w:type="spellEnd"/>
+      <w:r>
+        <w:rPr>
+          <w:rFonts w:ascii="Consolas" w:eastAsia="Times New Roman" w:hAnsi="Consolas" w:cs="Times New Roman"/>
+          <w:color w:val="6A9955"/>
+          <w:kern w:val="0"/>
+          <w:sz w:val="21"/>
+          <w:szCs w:val="21"/>
+          <w14:ligatures w14:val="none"/>
+        </w:rPr>
+        <w:t>].</w:t>
+      </w:r>
+      <w:proofErr w:type="spellStart"/>
+      <w:r>
+        <w:rPr>
+          <w:rFonts w:ascii="Consolas" w:eastAsia="Times New Roman" w:hAnsi="Consolas" w:cs="Times New Roman"/>
+          <w:color w:val="6A9955"/>
+          <w:kern w:val="0"/>
+          <w:sz w:val="21"/>
+          <w:szCs w:val="21"/>
+          <w14:ligatures w14:val="none"/>
+        </w:rPr>
+        <w:t>substr</w:t>
+      </w:r>
+      <w:proofErr w:type="spellEnd"/>
+      <w:r>
+        <w:rPr>
+          <w:rFonts w:ascii="Consolas" w:eastAsia="Times New Roman" w:hAnsi="Consolas" w:cs="Times New Roman"/>
+          <w:color w:val="6A9955"/>
+          <w:kern w:val="0"/>
+          <w:sz w:val="21"/>
+          <w:szCs w:val="21"/>
+          <w14:ligatures w14:val="none"/>
+        </w:rPr>
+        <w:t xml:space="preserve">(0, </w:t>
+      </w:r>
+      <w:proofErr w:type="spellStart"/>
+      <w:r>
+        <w:rPr>
+          <w:rFonts w:ascii="Consolas" w:eastAsia="Times New Roman" w:hAnsi="Consolas" w:cs="Times New Roman"/>
+          <w:color w:val="6A9955"/>
+          <w:kern w:val="0"/>
+          <w:sz w:val="21"/>
+          <w:szCs w:val="21"/>
+          <w14:ligatures w14:val="none"/>
+        </w:rPr>
+        <w:t>val.length</w:t>
+      </w:r>
+      <w:proofErr w:type="spellEnd"/>
+      <w:r>
+        <w:rPr>
+          <w:rFonts w:ascii="Consolas" w:eastAsia="Times New Roman" w:hAnsi="Consolas" w:cs="Times New Roman"/>
+          <w:color w:val="6A9955"/>
+          <w:kern w:val="0"/>
+          <w:sz w:val="21"/>
+          <w:szCs w:val="21"/>
+          <w14:ligatures w14:val="none"/>
+        </w:rPr>
+        <w:t>) + "&lt;/strong&gt;";</w:t>
       </w:r>
     </w:p>
     <w:p>
@@ -843,7 +1323,129 @@
           <w:szCs w:val="21"/>
           <w14:ligatures w14:val="none"/>
         </w:rPr>
-        <w:t>//       b.innerHTML += arr[i].substr(val.length);</w:t>
+        <w:t xml:space="preserve">//       </w:t>
+      </w:r>
+      <w:proofErr w:type="spellStart"/>
+      <w:proofErr w:type="gramStart"/>
+      <w:r>
+        <w:rPr>
+          <w:rFonts w:ascii="Consolas" w:eastAsia="Times New Roman" w:hAnsi="Consolas" w:cs="Times New Roman"/>
+          <w:color w:val="6A9955"/>
+          <w:kern w:val="0"/>
+          <w:sz w:val="21"/>
+          <w:szCs w:val="21"/>
+          <w14:ligatures w14:val="none"/>
+        </w:rPr>
+        <w:t>b.innerHTML</w:t>
+      </w:r>
+      <w:proofErr w:type="spellEnd"/>
+      <w:proofErr w:type="gramEnd"/>
+      <w:r>
+        <w:rPr>
+          <w:rFonts w:ascii="Consolas" w:eastAsia="Times New Roman" w:hAnsi="Consolas" w:cs="Times New Roman"/>
+          <w:color w:val="6A9955"/>
+          <w:kern w:val="0"/>
+          <w:sz w:val="21"/>
+          <w:szCs w:val="21"/>
+          <w14:ligatures w14:val="none"/>
+        </w:rPr>
+        <w:t xml:space="preserve"> += </w:t>
+      </w:r>
+      <w:proofErr w:type="spellStart"/>
+      <w:r>
+        <w:rPr>
+          <w:rFonts w:ascii="Consolas" w:eastAsia="Times New Roman" w:hAnsi="Consolas" w:cs="Times New Roman"/>
+          <w:color w:val="6A9955"/>
+          <w:kern w:val="0"/>
+          <w:sz w:val="21"/>
+          <w:szCs w:val="21"/>
+          <w14:ligatures w14:val="none"/>
+        </w:rPr>
+        <w:t>arr</w:t>
+      </w:r>
+      <w:proofErr w:type="spellEnd"/>
+      <w:r>
+        <w:rPr>
+          <w:rFonts w:ascii="Consolas" w:eastAsia="Times New Roman" w:hAnsi="Consolas" w:cs="Times New Roman"/>
+          <w:color w:val="6A9955"/>
+          <w:kern w:val="0"/>
+          <w:sz w:val="21"/>
+          <w:szCs w:val="21"/>
+          <w14:ligatures w14:val="none"/>
+        </w:rPr>
+        <w:t>[</w:t>
+      </w:r>
+      <w:proofErr w:type="spellStart"/>
+      <w:r>
+        <w:rPr>
+          <w:rFonts w:ascii="Consolas" w:eastAsia="Times New Roman" w:hAnsi="Consolas" w:cs="Times New Roman"/>
+          <w:color w:val="6A9955"/>
+          <w:kern w:val="0"/>
+          <w:sz w:val="21"/>
+          <w:szCs w:val="21"/>
+          <w14:ligatures w14:val="none"/>
+        </w:rPr>
+        <w:t>i</w:t>
+      </w:r>
+      <w:proofErr w:type="spellEnd"/>
+      <w:r>
+        <w:rPr>
+          <w:rFonts w:ascii="Consolas" w:eastAsia="Times New Roman" w:hAnsi="Consolas" w:cs="Times New Roman"/>
+          <w:color w:val="6A9955"/>
+          <w:kern w:val="0"/>
+          <w:sz w:val="21"/>
+          <w:szCs w:val="21"/>
+          <w14:ligatures w14:val="none"/>
+        </w:rPr>
+        <w:t>].</w:t>
+      </w:r>
+      <w:proofErr w:type="spellStart"/>
+      <w:r>
+        <w:rPr>
+          <w:rFonts w:ascii="Consolas" w:eastAsia="Times New Roman" w:hAnsi="Consolas" w:cs="Times New Roman"/>
+          <w:color w:val="6A9955"/>
+          <w:kern w:val="0"/>
+          <w:sz w:val="21"/>
+          <w:szCs w:val="21"/>
+          <w14:ligatures w14:val="none"/>
+        </w:rPr>
+        <w:t>substr</w:t>
+      </w:r>
+      <w:proofErr w:type="spellEnd"/>
+      <w:r>
+        <w:rPr>
+          <w:rFonts w:ascii="Consolas" w:eastAsia="Times New Roman" w:hAnsi="Consolas" w:cs="Times New Roman"/>
+          <w:color w:val="6A9955"/>
+          <w:kern w:val="0"/>
+          <w:sz w:val="21"/>
+          <w:szCs w:val="21"/>
+          <w14:ligatures w14:val="none"/>
+        </w:rPr>
+        <w:t>(</w:t>
+      </w:r>
+      <w:proofErr w:type="spellStart"/>
+      <w:r>
+        <w:rPr>
+          <w:rFonts w:ascii="Consolas" w:eastAsia="Times New Roman" w:hAnsi="Consolas" w:cs="Times New Roman"/>
+          <w:color w:val="6A9955"/>
+          <w:kern w:val="0"/>
+          <w:sz w:val="21"/>
+          <w:szCs w:val="21"/>
+          <w14:ligatures w14:val="none"/>
+        </w:rPr>
+        <w:t>val.length</w:t>
+      </w:r>
+      <w:proofErr w:type="spellEnd"/>
+      <w:r>
+        <w:rPr>
+          <w:rFonts w:ascii="Consolas" w:eastAsia="Times New Roman" w:hAnsi="Consolas" w:cs="Times New Roman"/>
+          <w:color w:val="6A9955"/>
+          <w:kern w:val="0"/>
+          <w:sz w:val="21"/>
+          <w:szCs w:val="21"/>
+          <w14:ligatures w14:val="none"/>
+        </w:rPr>
+        <w:t>);</w:t>
       </w:r>
     </w:p>
     <w:p>
@@ -879,7 +1481,31 @@
           <w:szCs w:val="21"/>
           <w14:ligatures w14:val="none"/>
         </w:rPr>
-        <w:t>/*insert a input field that will hold the current array item's value:*/</w:t>
+        <w:t xml:space="preserve">/*insert a input field that will hold the current array item's </w:t>
+      </w:r>
+      <w:proofErr w:type="gramStart"/>
+      <w:r>
+        <w:rPr>
+          <w:rFonts w:ascii="Consolas" w:eastAsia="Times New Roman" w:hAnsi="Consolas" w:cs="Times New Roman"/>
+          <w:color w:val="6A9955"/>
+          <w:kern w:val="0"/>
+          <w:sz w:val="21"/>
+          <w:szCs w:val="21"/>
+          <w14:ligatures w14:val="none"/>
+        </w:rPr>
+        <w:t>value:*</w:t>
+      </w:r>
+      <w:proofErr w:type="gramEnd"/>
+      <w:r>
+        <w:rPr>
+          <w:rFonts w:ascii="Consolas" w:eastAsia="Times New Roman" w:hAnsi="Consolas" w:cs="Times New Roman"/>
+          <w:color w:val="6A9955"/>
+          <w:kern w:val="0"/>
+          <w:sz w:val="21"/>
+          <w:szCs w:val="21"/>
+          <w14:ligatures w14:val="none"/>
+        </w:rPr>
+        <w:t>/</w:t>
       </w:r>
     </w:p>
     <w:p>
@@ -915,7 +1541,81 @@
           <w:szCs w:val="21"/>
           <w14:ligatures w14:val="none"/>
         </w:rPr>
-        <w:t>//       b.innerHTML += "&lt;input type='hidden' value='" + arr[i] + "'&gt;";</w:t>
+        <w:t xml:space="preserve">//       </w:t>
+      </w:r>
+      <w:proofErr w:type="spellStart"/>
+      <w:proofErr w:type="gramStart"/>
+      <w:r>
+        <w:rPr>
+          <w:rFonts w:ascii="Consolas" w:eastAsia="Times New Roman" w:hAnsi="Consolas" w:cs="Times New Roman"/>
+          <w:color w:val="6A9955"/>
+          <w:kern w:val="0"/>
+          <w:sz w:val="21"/>
+          <w:szCs w:val="21"/>
+          <w14:ligatures w14:val="none"/>
+        </w:rPr>
+        <w:t>b.innerHTML</w:t>
+      </w:r>
+      <w:proofErr w:type="spellEnd"/>
+      <w:proofErr w:type="gramEnd"/>
+      <w:r>
+        <w:rPr>
+          <w:rFonts w:ascii="Consolas" w:eastAsia="Times New Roman" w:hAnsi="Consolas" w:cs="Times New Roman"/>
+          <w:color w:val="6A9955"/>
+          <w:kern w:val="0"/>
+          <w:sz w:val="21"/>
+          <w:szCs w:val="21"/>
+          <w14:ligatures w14:val="none"/>
+        </w:rPr>
+        <w:t xml:space="preserve"> += "&lt;input type='hidden' value='" + </w:t>
+      </w:r>
+      <w:proofErr w:type="spellStart"/>
+      <w:r>
+        <w:rPr>
+          <w:rFonts w:ascii="Consolas" w:eastAsia="Times New Roman" w:hAnsi="Consolas" w:cs="Times New Roman"/>
+          <w:color w:val="6A9955"/>
+          <w:kern w:val="0"/>
+          <w:sz w:val="21"/>
+          <w:szCs w:val="21"/>
+          <w14:ligatures w14:val="none"/>
+        </w:rPr>
+        <w:t>arr</w:t>
+      </w:r>
+      <w:proofErr w:type="spellEnd"/>
+      <w:r>
+        <w:rPr>
+          <w:rFonts w:ascii="Consolas" w:eastAsia="Times New Roman" w:hAnsi="Consolas" w:cs="Times New Roman"/>
+          <w:color w:val="6A9955"/>
+          <w:kern w:val="0"/>
+          <w:sz w:val="21"/>
+          <w:szCs w:val="21"/>
+          <w14:ligatures w14:val="none"/>
+        </w:rPr>
+        <w:t>[</w:t>
+      </w:r>
+      <w:proofErr w:type="spellStart"/>
+      <w:r>
+        <w:rPr>
+          <w:rFonts w:ascii="Consolas" w:eastAsia="Times New Roman" w:hAnsi="Consolas" w:cs="Times New Roman"/>
+          <w:color w:val="6A9955"/>
+          <w:kern w:val="0"/>
+          <w:sz w:val="21"/>
+          <w:szCs w:val="21"/>
+          <w14:ligatures w14:val="none"/>
+        </w:rPr>
+        <w:t>i</w:t>
+      </w:r>
+      <w:proofErr w:type="spellEnd"/>
+      <w:r>
+        <w:rPr>
+          <w:rFonts w:ascii="Consolas" w:eastAsia="Times New Roman" w:hAnsi="Consolas" w:cs="Times New Roman"/>
+          <w:color w:val="6A9955"/>
+          <w:kern w:val="0"/>
+          <w:sz w:val="21"/>
+          <w:szCs w:val="21"/>
+          <w14:ligatures w14:val="none"/>
+        </w:rPr>
+        <w:t>] + "'&gt;";</w:t>
       </w:r>
     </w:p>
     <w:p>
@@ -951,7 +1651,31 @@
           <w:szCs w:val="21"/>
           <w14:ligatures w14:val="none"/>
         </w:rPr>
-        <w:t>/*execute a function when someone clicks on the item value (DIV element):*/</w:t>
+        <w:t>/*execute a function when someone clicks on the item value (DIV element</w:t>
+      </w:r>
+      <w:proofErr w:type="gramStart"/>
+      <w:r>
+        <w:rPr>
+          <w:rFonts w:ascii="Consolas" w:eastAsia="Times New Roman" w:hAnsi="Consolas" w:cs="Times New Roman"/>
+          <w:color w:val="6A9955"/>
+          <w:kern w:val="0"/>
+          <w:sz w:val="21"/>
+          <w:szCs w:val="21"/>
+          <w14:ligatures w14:val="none"/>
+        </w:rPr>
+        <w:t>):*</w:t>
+      </w:r>
+      <w:proofErr w:type="gramEnd"/>
+      <w:r>
+        <w:rPr>
+          <w:rFonts w:ascii="Consolas" w:eastAsia="Times New Roman" w:hAnsi="Consolas" w:cs="Times New Roman"/>
+          <w:color w:val="6A9955"/>
+          <w:kern w:val="0"/>
+          <w:sz w:val="21"/>
+          <w:szCs w:val="21"/>
+          <w14:ligatures w14:val="none"/>
+        </w:rPr>
+        <w:t>/</w:t>
       </w:r>
     </w:p>
     <w:p>
@@ -987,7 +1711,33 @@
           <w:szCs w:val="21"/>
           <w14:ligatures w14:val="none"/>
         </w:rPr>
-        <w:t>//       b.addEventListener("click", function(e) {</w:t>
+        <w:t xml:space="preserve">//       </w:t>
+      </w:r>
+      <w:proofErr w:type="spellStart"/>
+      <w:proofErr w:type="gramStart"/>
+      <w:r>
+        <w:rPr>
+          <w:rFonts w:ascii="Consolas" w:eastAsia="Times New Roman" w:hAnsi="Consolas" w:cs="Times New Roman"/>
+          <w:color w:val="6A9955"/>
+          <w:kern w:val="0"/>
+          <w:sz w:val="21"/>
+          <w:szCs w:val="21"/>
+          <w14:ligatures w14:val="none"/>
+        </w:rPr>
+        <w:t>b.addEventListener</w:t>
+      </w:r>
+      <w:proofErr w:type="spellEnd"/>
+      <w:proofErr w:type="gramEnd"/>
+      <w:r>
+        <w:rPr>
+          <w:rFonts w:ascii="Consolas" w:eastAsia="Times New Roman" w:hAnsi="Consolas" w:cs="Times New Roman"/>
+          <w:color w:val="6A9955"/>
+          <w:kern w:val="0"/>
+          <w:sz w:val="21"/>
+          <w:szCs w:val="21"/>
+          <w14:ligatures w14:val="none"/>
+        </w:rPr>
+        <w:t>("click", function(e) {</w:t>
       </w:r>
     </w:p>
     <w:p>
@@ -1023,7 +1773,31 @@
           <w:szCs w:val="21"/>
           <w14:ligatures w14:val="none"/>
         </w:rPr>
-        <w:t>/*insert the value for the autocomplete text field:*/</w:t>
+        <w:t xml:space="preserve">/*insert the value for the autocomplete text </w:t>
+      </w:r>
+      <w:proofErr w:type="gramStart"/>
+      <w:r>
+        <w:rPr>
+          <w:rFonts w:ascii="Consolas" w:eastAsia="Times New Roman" w:hAnsi="Consolas" w:cs="Times New Roman"/>
+          <w:color w:val="6A9955"/>
+          <w:kern w:val="0"/>
+          <w:sz w:val="21"/>
+          <w:szCs w:val="21"/>
+          <w14:ligatures w14:val="none"/>
+        </w:rPr>
+        <w:t>field:*</w:t>
+      </w:r>
+      <w:proofErr w:type="gramEnd"/>
+      <w:r>
+        <w:rPr>
+          <w:rFonts w:ascii="Consolas" w:eastAsia="Times New Roman" w:hAnsi="Consolas" w:cs="Times New Roman"/>
+          <w:color w:val="6A9955"/>
+          <w:kern w:val="0"/>
+          <w:sz w:val="21"/>
+          <w:szCs w:val="21"/>
+          <w14:ligatures w14:val="none"/>
+        </w:rPr>
+        <w:t>/</w:t>
       </w:r>
     </w:p>
     <w:p>
@@ -1059,7 +1833,57 @@
           <w:szCs w:val="21"/>
           <w14:ligatures w14:val="none"/>
         </w:rPr>
-        <w:t>//           inp.value = this.getElementsByTagName("input")[0].value;</w:t>
+        <w:t xml:space="preserve">//           </w:t>
+      </w:r>
+      <w:proofErr w:type="spellStart"/>
+      <w:r>
+        <w:rPr>
+          <w:rFonts w:ascii="Consolas" w:eastAsia="Times New Roman" w:hAnsi="Consolas" w:cs="Times New Roman"/>
+          <w:color w:val="FF0000"/>
+          <w:kern w:val="0"/>
+          <w:sz w:val="21"/>
+          <w:szCs w:val="21"/>
+          <w14:ligatures w14:val="none"/>
+        </w:rPr>
+        <w:t>inp.value</w:t>
+      </w:r>
+      <w:proofErr w:type="spellEnd"/>
+      <w:r>
+        <w:rPr>
+          <w:rFonts w:ascii="Consolas" w:eastAsia="Times New Roman" w:hAnsi="Consolas" w:cs="Times New Roman"/>
+          <w:color w:val="FF0000"/>
+          <w:kern w:val="0"/>
+          <w:sz w:val="21"/>
+          <w:szCs w:val="21"/>
+          <w14:ligatures w14:val="none"/>
+        </w:rPr>
+        <w:t xml:space="preserve"> = </w:t>
+      </w:r>
+      <w:proofErr w:type="spellStart"/>
+      <w:proofErr w:type="gramStart"/>
+      <w:r>
+        <w:rPr>
+          <w:rFonts w:ascii="Consolas" w:eastAsia="Times New Roman" w:hAnsi="Consolas" w:cs="Times New Roman"/>
+          <w:color w:val="FF0000"/>
+          <w:kern w:val="0"/>
+          <w:sz w:val="21"/>
+          <w:szCs w:val="21"/>
+          <w14:ligatures w14:val="none"/>
+        </w:rPr>
+        <w:t>this.getElementsByTagName</w:t>
+      </w:r>
+      <w:proofErr w:type="spellEnd"/>
+      <w:proofErr w:type="gramEnd"/>
+      <w:r>
+        <w:rPr>
+          <w:rFonts w:ascii="Consolas" w:eastAsia="Times New Roman" w:hAnsi="Consolas" w:cs="Times New Roman"/>
+          <w:color w:val="FF0000"/>
+          <w:kern w:val="0"/>
+          <w:sz w:val="21"/>
+          <w:szCs w:val="21"/>
+          <w14:ligatures w14:val="none"/>
+        </w:rPr>
+        <w:t>("input")[0].value;</w:t>
       </w:r>
     </w:p>
     <w:p>
@@ -1120,7 +1944,31 @@
           <w:szCs w:val="21"/>
           <w14:ligatures w14:val="none"/>
         </w:rPr>
-        <w:t>              (or any other open lists of autocompleted values:*/</w:t>
+        <w:t xml:space="preserve">              (or any other open lists of autocompleted </w:t>
+      </w:r>
+      <w:proofErr w:type="gramStart"/>
+      <w:r>
+        <w:rPr>
+          <w:rFonts w:ascii="Consolas" w:eastAsia="Times New Roman" w:hAnsi="Consolas" w:cs="Times New Roman"/>
+          <w:color w:val="6A9955"/>
+          <w:kern w:val="0"/>
+          <w:sz w:val="21"/>
+          <w:szCs w:val="21"/>
+          <w14:ligatures w14:val="none"/>
+        </w:rPr>
+        <w:t>values:*</w:t>
+      </w:r>
+      <w:proofErr w:type="gramEnd"/>
+      <w:r>
+        <w:rPr>
+          <w:rFonts w:ascii="Consolas" w:eastAsia="Times New Roman" w:hAnsi="Consolas" w:cs="Times New Roman"/>
+          <w:color w:val="6A9955"/>
+          <w:kern w:val="0"/>
+          <w:sz w:val="21"/>
+          <w:szCs w:val="21"/>
+          <w14:ligatures w14:val="none"/>
+        </w:rPr>
+        <w:t>/</w:t>
       </w:r>
     </w:p>
     <w:p>
@@ -1156,7 +2004,44 @@
           <w:szCs w:val="21"/>
           <w14:ligatures w14:val="none"/>
         </w:rPr>
-        <w:t>//           closeAllLists();</w:t>
+        <w:t xml:space="preserve">//           </w:t>
+      </w:r>
+      <w:proofErr w:type="spellStart"/>
+      <w:proofErr w:type="gramStart"/>
+      <w:r>
+        <w:rPr>
+          <w:rFonts w:ascii="Consolas" w:eastAsia="Times New Roman" w:hAnsi="Consolas" w:cs="Times New Roman"/>
+          <w:color w:val="6A9955"/>
+          <w:kern w:val="0"/>
+          <w:sz w:val="21"/>
+          <w:szCs w:val="21"/>
+          <w14:ligatures w14:val="none"/>
+        </w:rPr>
+        <w:t>closeAllLists</w:t>
+      </w:r>
+      <w:proofErr w:type="spellEnd"/>
+      <w:r>
+        <w:rPr>
+          <w:rFonts w:ascii="Consolas" w:eastAsia="Times New Roman" w:hAnsi="Consolas" w:cs="Times New Roman"/>
+          <w:color w:val="6A9955"/>
+          <w:kern w:val="0"/>
+          <w:sz w:val="21"/>
+          <w:szCs w:val="21"/>
+          <w14:ligatures w14:val="none"/>
+        </w:rPr>
+        <w:t>(</w:t>
+      </w:r>
+      <w:proofErr w:type="gramEnd"/>
+      <w:r>
+        <w:rPr>
+          <w:rFonts w:ascii="Consolas" w:eastAsia="Times New Roman" w:hAnsi="Consolas" w:cs="Times New Roman"/>
+          <w:color w:val="6A9955"/>
+          <w:kern w:val="0"/>
+          <w:sz w:val="21"/>
+          <w:szCs w:val="21"/>
+          <w14:ligatures w14:val="none"/>
+        </w:rPr>
+        <w:t>);</w:t>
       </w:r>
     </w:p>
     <w:p>
@@ -1228,7 +2113,33 @@
           <w:szCs w:val="21"/>
           <w14:ligatures w14:val="none"/>
         </w:rPr>
-        <w:t>//       a.appendChild(b);</w:t>
+        <w:t xml:space="preserve">//       </w:t>
+      </w:r>
+      <w:proofErr w:type="spellStart"/>
+      <w:proofErr w:type="gramStart"/>
+      <w:r>
+        <w:rPr>
+          <w:rFonts w:ascii="Consolas" w:eastAsia="Times New Roman" w:hAnsi="Consolas" w:cs="Times New Roman"/>
+          <w:color w:val="6A9955"/>
+          <w:kern w:val="0"/>
+          <w:sz w:val="21"/>
+          <w:szCs w:val="21"/>
+          <w14:ligatures w14:val="none"/>
+        </w:rPr>
+        <w:t>a.appendChild</w:t>
+      </w:r>
+      <w:proofErr w:type="spellEnd"/>
+      <w:proofErr w:type="gramEnd"/>
+      <w:r>
+        <w:rPr>
+          <w:rFonts w:ascii="Consolas" w:eastAsia="Times New Roman" w:hAnsi="Consolas" w:cs="Times New Roman"/>
+          <w:color w:val="6A9955"/>
+          <w:kern w:val="0"/>
+          <w:sz w:val="21"/>
+          <w:szCs w:val="21"/>
+          <w14:ligatures w14:val="none"/>
+        </w:rPr>
+        <w:t>(b);</w:t>
       </w:r>
     </w:p>
     <w:p>
@@ -1466,6 +2377,14 @@
         </w:rPr>
         <w:t>6.</w:t>
       </w:r>
+    </w:p>
+    <w:p>
+      <w:pPr>
+        <w:rPr>
+          <w:sz w:val="28"/>
+          <w:szCs w:val="28"/>
+        </w:rPr>
+      </w:pPr>
     </w:p>
     <w:sectPr>
       <w:pgSz w:w="12240" w:h="15840"/>

</xml_diff>